<commit_message>
feat(reports): actualizar word student 3
Referencia a: #92
</commit_message>
<xml_diff>
--- a/reports/Student #3/03 - Requirements - Student #3.docx
+++ b/reports/Student #3/03 - Requirements - Student #3.docx
@@ -111,7 +111,6 @@
               </w:rPr>
               <w:tab/>
             </w:r>
-            <w:permStart w:id="379328249" w:edGrp="everyone"/>
             <w:sdt>
               <w:sdtPr>
                 <w:rPr>
@@ -125,6 +124,7 @@
                 <w15:appearance w15:val="hidden"/>
                 <w:text/>
               </w:sdtPr>
+              <w:sdtEndPr/>
               <w:sdtContent>
                 <w:r>
                   <w:rPr>
@@ -146,7 +146,6 @@
                 </w:r>
               </w:sdtContent>
             </w:sdt>
-            <w:permEnd w:id="379328249"/>
           </w:p>
         </w:tc>
       </w:tr>
@@ -192,7 +191,6 @@
               </w:rPr>
               <w:tab/>
             </w:r>
-            <w:permStart w:id="955522721" w:edGrp="everyone"/>
             <w:sdt>
               <w:sdtPr>
                 <w:rPr>
@@ -213,11 +211,10 @@
                     <w:rFonts w:asciiTheme="majorHAnsi" w:hAnsiTheme="majorHAnsi" w:cstheme="majorHAnsi"/>
                     <w:lang w:val="pt-PT"/>
                   </w:rPr>
-                  <w:t xml:space="preserve"> https://github.com/PDJ6975/Acme-ANS-D01-25.1.0  </w:t>
+                  <w:t xml:space="preserve"> https://github.com/PDJ6975/Acme-ANS-D02-25.2.0  </w:t>
                 </w:r>
               </w:sdtContent>
             </w:sdt>
-            <w:permEnd w:id="955522721"/>
           </w:p>
         </w:tc>
       </w:tr>
@@ -261,7 +258,6 @@
               </w:rPr>
               <w:tab/>
             </w:r>
-            <w:permStart w:id="1490430286" w:edGrp="everyone"/>
             <w:r>
               <w:rPr>
                 <w:rFonts w:asciiTheme="majorHAnsi" w:hAnsiTheme="majorHAnsi" w:cstheme="majorBidi"/>
@@ -283,6 +279,7 @@
                 <w15:appearance w15:val="hidden"/>
                 <w:text/>
               </w:sdtPr>
+              <w:sdtEndPr/>
               <w:sdtContent>
                 <w:r>
                   <w:rPr>
@@ -294,7 +291,6 @@
               </w:sdtContent>
             </w:sdt>
           </w:p>
-          <w:permEnd w:id="1490430286"/>
           <w:p>
             <w:pPr>
               <w:pStyle w:val="Sinespaciado"/>
@@ -324,7 +320,6 @@
               </w:rPr>
               <w:tab/>
             </w:r>
-            <w:permStart w:id="1588551831" w:edGrp="everyone"/>
             <w:sdt>
               <w:sdtPr>
                 <w:rPr>
@@ -339,6 +334,7 @@
                 <w15:appearance w15:val="hidden"/>
                 <w:text/>
               </w:sdtPr>
+              <w:sdtEndPr/>
               <w:sdtContent>
                 <w:r>
                   <w:rPr>
@@ -349,7 +345,6 @@
                 </w:r>
               </w:sdtContent>
             </w:sdt>
-            <w:permEnd w:id="1588551831"/>
           </w:p>
           <w:p>
             <w:pPr>
@@ -378,7 +373,6 @@
               </w:rPr>
               <w:tab/>
             </w:r>
-            <w:permStart w:id="441854091" w:edGrp="everyone"/>
             <w:sdt>
               <w:sdtPr>
                 <w:rPr>
@@ -393,6 +387,7 @@
                 <w15:appearance w15:val="hidden"/>
                 <w:text/>
               </w:sdtPr>
+              <w:sdtEndPr/>
               <w:sdtContent>
                 <w:r>
                   <w:rPr>
@@ -410,7 +405,6 @@
                 </w:r>
               </w:sdtContent>
             </w:sdt>
-            <w:permEnd w:id="441854091"/>
           </w:p>
           <w:p>
             <w:pPr>
@@ -439,7 +433,6 @@
               </w:rPr>
               <w:tab/>
             </w:r>
-            <w:permStart w:id="16126159" w:edGrp="everyone"/>
             <w:sdt>
               <w:sdtPr>
                 <w:rPr>
@@ -454,6 +447,7 @@
                 <w15:appearance w15:val="hidden"/>
                 <w:text/>
               </w:sdtPr>
+              <w:sdtEndPr/>
               <w:sdtContent>
                 <w:r>
                   <w:rPr>
@@ -487,7 +481,6 @@
                 </w:r>
               </w:sdtContent>
             </w:sdt>
-            <w:permEnd w:id="16126159"/>
           </w:p>
         </w:tc>
       </w:tr>
@@ -535,7 +528,6 @@
               </w:rPr>
               <w:tab/>
             </w:r>
-            <w:permStart w:id="925041655" w:edGrp="everyone"/>
             <w:sdt>
               <w:sdtPr>
                 <w:rPr>
@@ -549,6 +541,7 @@
                 <w15:appearance w15:val="hidden"/>
                 <w:text/>
               </w:sdtPr>
+              <w:sdtEndPr/>
               <w:sdtContent>
                 <w:r>
                   <w:rPr>
@@ -560,7 +553,31 @@
                   <w:rPr>
                     <w:rFonts w:asciiTheme="majorHAnsi" w:hAnsiTheme="majorHAnsi" w:cstheme="majorHAnsi"/>
                   </w:rPr>
-                  <w:t>02/16/2025</w:t>
+                  <w:t>0</w:t>
+                </w:r>
+                <w:r>
+                  <w:rPr>
+                    <w:rFonts w:asciiTheme="majorHAnsi" w:hAnsiTheme="majorHAnsi" w:cstheme="majorHAnsi"/>
+                  </w:rPr>
+                  <w:t>3</w:t>
+                </w:r>
+                <w:r>
+                  <w:rPr>
+                    <w:rFonts w:asciiTheme="majorHAnsi" w:hAnsiTheme="majorHAnsi" w:cstheme="majorHAnsi"/>
+                  </w:rPr>
+                  <w:t>/1</w:t>
+                </w:r>
+                <w:r>
+                  <w:rPr>
+                    <w:rFonts w:asciiTheme="majorHAnsi" w:hAnsiTheme="majorHAnsi" w:cstheme="majorHAnsi"/>
+                  </w:rPr>
+                  <w:t>0</w:t>
+                </w:r>
+                <w:r>
+                  <w:rPr>
+                    <w:rFonts w:asciiTheme="majorHAnsi" w:hAnsiTheme="majorHAnsi" w:cstheme="majorHAnsi"/>
+                  </w:rPr>
+                  <w:t>/2025</w:t>
                 </w:r>
                 <w:r>
                   <w:rPr>
@@ -570,7 +587,6 @@
                 </w:r>
               </w:sdtContent>
             </w:sdt>
-            <w:permEnd w:id="925041655"/>
           </w:p>
         </w:tc>
       </w:tr>
@@ -580,7 +596,6 @@
         <w:pStyle w:val="Ttulo1"/>
       </w:pPr>
       <w:r>
-        <w:lastRenderedPageBreak/>
         <w:t>MANDATORY</w:t>
       </w:r>
       <w:r>
@@ -742,7 +757,6 @@
         <w:t xml:space="preserve">. </w:t>
       </w:r>
     </w:p>
-    <w:permStart w:id="1733719730" w:edGrp="everyone"/>
     <w:p>
       <w:pPr>
         <w:pStyle w:val="Comment-Grader"/>
@@ -757,6 +771,7 @@
           <w15:appearance w15:val="hidden"/>
           <w:text/>
         </w:sdtPr>
+        <w:sdtEndPr/>
         <w:sdtContent>
           <w:r>
             <w:t xml:space="preserve"> </w:t>
@@ -767,11 +782,7 @@
         </w:sdtContent>
       </w:sdt>
       <w:r>
-        <w:t xml:space="preserve"> </w:t>
-      </w:r>
-      <w:permEnd w:id="1733719730"/>
-      <w:r>
-        <w:t xml:space="preserve">   </w:t>
+        <w:t xml:space="preserve">    </w:t>
       </w:r>
     </w:p>
     <w:p>
@@ -828,7 +839,6 @@
         <w:t xml:space="preserve">.  </w:t>
       </w:r>
     </w:p>
-    <w:permStart w:id="244456920" w:edGrp="everyone"/>
     <w:p>
       <w:pPr>
         <w:pStyle w:val="Comment-Grader"/>
@@ -843,6 +853,7 @@
           <w15:appearance w15:val="hidden"/>
           <w:text/>
         </w:sdtPr>
+        <w:sdtEndPr/>
         <w:sdtContent>
           <w:r>
             <w:t xml:space="preserve"> </w:t>
@@ -855,7 +866,6 @@
           </w:r>
         </w:sdtContent>
       </w:sdt>
-      <w:permEnd w:id="244456920"/>
       <w:r>
         <w:t xml:space="preserve">   </w:t>
       </w:r>
@@ -909,7 +919,6 @@
         </w:rPr>
       </w:pPr>
       <w:r>
-        <w:lastRenderedPageBreak/>
         <w:t>MANDATORY</w:t>
       </w:r>
       <w:r>
@@ -1125,7 +1134,6 @@
         <w:t>.</w:t>
       </w:r>
     </w:p>
-    <w:permStart w:id="1580534963" w:edGrp="everyone"/>
     <w:p>
       <w:pPr>
         <w:pStyle w:val="Comment-Grader"/>
@@ -1140,13 +1148,19 @@
           <w15:appearance w15:val="hidden"/>
           <w:text/>
         </w:sdtPr>
+        <w:sdtEndPr/>
         <w:sdtContent>
           <w:r>
-            <w:t xml:space="preserve">    </w:t>
+            <w:t xml:space="preserve">  </w:t>
+          </w:r>
+          <w:r>
+            <w:t>X</w:t>
+          </w:r>
+          <w:r>
+            <w:t xml:space="preserve">  </w:t>
           </w:r>
         </w:sdtContent>
       </w:sdt>
-      <w:permEnd w:id="1580534963"/>
       <w:r>
         <w:t xml:space="preserve">  </w:t>
       </w:r>
@@ -1242,7 +1256,6 @@
       </w:r>
       <w:bookmarkEnd w:id="0"/>
     </w:p>
-    <w:permStart w:id="1685676958" w:edGrp="everyone"/>
     <w:p>
       <w:pPr>
         <w:pStyle w:val="Comment-Grader"/>
@@ -1257,13 +1270,19 @@
           <w15:appearance w15:val="hidden"/>
           <w:text/>
         </w:sdtPr>
+        <w:sdtEndPr/>
         <w:sdtContent>
           <w:r>
-            <w:t xml:space="preserve">    </w:t>
+            <w:t xml:space="preserve">  </w:t>
+          </w:r>
+          <w:r>
+            <w:t>X</w:t>
+          </w:r>
+          <w:r>
+            <w:t xml:space="preserve">  </w:t>
           </w:r>
         </w:sdtContent>
       </w:sdt>
-      <w:permEnd w:id="1685676958"/>
       <w:r>
         <w:t xml:space="preserve"> </w:t>
       </w:r>
@@ -1409,7 +1428,6 @@
       </w:r>
     </w:p>
     <w:bookmarkStart w:id="1" w:name="_Hlk157677981"/>
-    <w:permStart w:id="339812661" w:edGrp="everyone"/>
     <w:p>
       <w:pPr>
         <w:pStyle w:val="Comment-Grader"/>
@@ -1423,13 +1441,19 @@
           </w:placeholder>
           <w:text/>
         </w:sdtPr>
+        <w:sdtEndPr/>
         <w:sdtContent>
           <w:r>
-            <w:t xml:space="preserve">    </w:t>
+            <w:t xml:space="preserve">  </w:t>
+          </w:r>
+          <w:r>
+            <w:t>X</w:t>
+          </w:r>
+          <w:r>
+            <w:t xml:space="preserve">  </w:t>
           </w:r>
         </w:sdtContent>
       </w:sdt>
-      <w:permEnd w:id="339812661"/>
       <w:r>
         <w:t xml:space="preserve">   </w:t>
       </w:r>
@@ -1472,7 +1496,6 @@
         <w:pStyle w:val="Ttulo2"/>
       </w:pPr>
       <w:r>
-        <w:lastRenderedPageBreak/>
         <w:t>Testing requirements</w:t>
       </w:r>
     </w:p>
@@ -1607,7 +1630,6 @@
         <w:t xml:space="preserve"> </w:t>
       </w:r>
     </w:p>
-    <w:permStart w:id="891315281" w:edGrp="everyone"/>
     <w:p>
       <w:pPr>
         <w:pStyle w:val="Comment-Grader"/>
@@ -1622,13 +1644,19 @@
           <w15:appearance w15:val="hidden"/>
           <w:text/>
         </w:sdtPr>
+        <w:sdtEndPr/>
         <w:sdtContent>
           <w:r>
-            <w:t xml:space="preserve">    </w:t>
+            <w:t xml:space="preserve">  </w:t>
+          </w:r>
+          <w:r>
+            <w:t>X</w:t>
+          </w:r>
+          <w:r>
+            <w:t xml:space="preserve">  </w:t>
           </w:r>
         </w:sdtContent>
       </w:sdt>
-      <w:permEnd w:id="891315281"/>
     </w:p>
     <w:p>
       <w:pPr>
@@ -1652,7 +1680,6 @@
         <w:t xml:space="preserve">.  </w:t>
       </w:r>
     </w:p>
-    <w:permStart w:id="338698352" w:edGrp="everyone"/>
     <w:p>
       <w:pPr>
         <w:pStyle w:val="Comment-Grader"/>
@@ -1667,13 +1694,19 @@
           <w15:appearance w15:val="hidden"/>
           <w:text/>
         </w:sdtPr>
+        <w:sdtEndPr/>
         <w:sdtContent>
           <w:r>
-            <w:t xml:space="preserve">    </w:t>
+            <w:t xml:space="preserve">  </w:t>
+          </w:r>
+          <w:r>
+            <w:t>X</w:t>
+          </w:r>
+          <w:r>
+            <w:t xml:space="preserve">  </w:t>
           </w:r>
         </w:sdtContent>
       </w:sdt>
-      <w:permEnd w:id="338698352"/>
       <w:r>
         <w:t xml:space="preserve">   </w:t>
       </w:r>
@@ -1684,7 +1717,6 @@
         <w:pStyle w:val="Ttulo1"/>
       </w:pPr>
       <w:r>
-        <w:lastRenderedPageBreak/>
         <w:t>MANDATORY</w:t>
       </w:r>
       <w:r>
@@ -1910,7 +1942,6 @@
         <w:t>.</w:t>
       </w:r>
     </w:p>
-    <w:permStart w:id="8470091" w:edGrp="everyone"/>
     <w:p>
       <w:pPr>
         <w:pStyle w:val="Comment-Grader"/>
@@ -1925,13 +1956,13 @@
           <w15:appearance w15:val="hidden"/>
           <w:text/>
         </w:sdtPr>
+        <w:sdtEndPr/>
         <w:sdtContent>
           <w:r>
             <w:t xml:space="preserve">    </w:t>
           </w:r>
         </w:sdtContent>
       </w:sdt>
-      <w:permEnd w:id="8470091"/>
       <w:r>
         <w:t xml:space="preserve">    </w:t>
       </w:r>
@@ -2039,7 +2070,6 @@
         <w:t xml:space="preserve">. </w:t>
       </w:r>
     </w:p>
-    <w:permStart w:id="66585966" w:edGrp="everyone"/>
     <w:p>
       <w:pPr>
         <w:pStyle w:val="Comment-Grader"/>
@@ -2054,13 +2084,13 @@
           <w15:appearance w15:val="hidden"/>
           <w:text/>
         </w:sdtPr>
+        <w:sdtEndPr/>
         <w:sdtContent>
           <w:r>
             <w:t xml:space="preserve">    </w:t>
           </w:r>
         </w:sdtContent>
       </w:sdt>
-      <w:permEnd w:id="66585966"/>
       <w:r>
         <w:t xml:space="preserve">    </w:t>
       </w:r>
@@ -2102,7 +2132,6 @@
         <w:pStyle w:val="Ttulo2"/>
       </w:pPr>
       <w:r>
-        <w:lastRenderedPageBreak/>
         <w:t>Managerial requirements</w:t>
       </w:r>
     </w:p>
@@ -2120,7 +2149,6 @@
         <w:t xml:space="preserve">.  </w:t>
       </w:r>
     </w:p>
-    <w:permStart w:id="1123494185" w:edGrp="everyone"/>
     <w:p>
       <w:pPr>
         <w:pStyle w:val="Comment-Grader"/>
@@ -2135,13 +2163,13 @@
           <w15:appearance w15:val="hidden"/>
           <w:text/>
         </w:sdtPr>
+        <w:sdtEndPr/>
         <w:sdtContent>
           <w:r>
             <w:t xml:space="preserve">    </w:t>
           </w:r>
         </w:sdtContent>
       </w:sdt>
-      <w:permEnd w:id="1123494185"/>
       <w:r>
         <w:t xml:space="preserve">   </w:t>
       </w:r>
@@ -2151,7 +2179,6 @@
         <w:pStyle w:val="Ttulo1"/>
       </w:pPr>
       <w:r>
-        <w:lastRenderedPageBreak/>
         <w:t>MANDATORY</w:t>
       </w:r>
       <w:r>
@@ -2189,7 +2216,6 @@
         <w:t xml:space="preserve">  </w:t>
       </w:r>
     </w:p>
-    <w:permStart w:id="955400387" w:edGrp="everyone"/>
     <w:p>
       <w:pPr>
         <w:pStyle w:val="Comment-Grader"/>
@@ -2204,13 +2230,13 @@
           <w15:appearance w15:val="hidden"/>
           <w:text/>
         </w:sdtPr>
+        <w:sdtEndPr/>
         <w:sdtContent>
           <w:r>
             <w:t xml:space="preserve">    </w:t>
           </w:r>
         </w:sdtContent>
       </w:sdt>
-      <w:permEnd w:id="955400387"/>
       <w:r>
         <w:t xml:space="preserve">   </w:t>
       </w:r>
@@ -2275,7 +2301,6 @@
         <w:t xml:space="preserve">. </w:t>
       </w:r>
     </w:p>
-    <w:permStart w:id="973563344" w:edGrp="everyone"/>
     <w:p>
       <w:pPr>
         <w:pStyle w:val="Comment-Grader"/>
@@ -2289,13 +2314,13 @@
           </w:placeholder>
           <w:text/>
         </w:sdtPr>
+        <w:sdtEndPr/>
         <w:sdtContent>
           <w:r>
             <w:t xml:space="preserve">    </w:t>
           </w:r>
         </w:sdtContent>
       </w:sdt>
-      <w:permEnd w:id="973563344"/>
       <w:r>
         <w:t xml:space="preserve">   </w:t>
       </w:r>
@@ -2328,7 +2353,6 @@
         <w:t xml:space="preserve"> </w:t>
       </w:r>
     </w:p>
-    <w:permStart w:id="182535402" w:edGrp="everyone"/>
     <w:p>
       <w:pPr>
         <w:pStyle w:val="Comment-Grader"/>
@@ -2343,13 +2367,13 @@
           <w15:appearance w15:val="hidden"/>
           <w:text/>
         </w:sdtPr>
+        <w:sdtEndPr/>
         <w:sdtContent>
           <w:r>
             <w:t xml:space="preserve">    </w:t>
           </w:r>
         </w:sdtContent>
       </w:sdt>
-      <w:permEnd w:id="182535402"/>
       <w:r>
         <w:t xml:space="preserve">   </w:t>
       </w:r>
@@ -2365,7 +2389,6 @@
         <w:t xml:space="preserve">. </w:t>
       </w:r>
     </w:p>
-    <w:permStart w:id="966666940" w:edGrp="everyone"/>
     <w:p>
       <w:pPr>
         <w:pStyle w:val="Comment-Grader"/>
@@ -2379,13 +2402,13 @@
           </w:placeholder>
           <w:text/>
         </w:sdtPr>
+        <w:sdtEndPr/>
         <w:sdtContent>
           <w:r>
             <w:t xml:space="preserve">    </w:t>
           </w:r>
         </w:sdtContent>
       </w:sdt>
-      <w:permEnd w:id="966666940"/>
       <w:r>
         <w:t xml:space="preserve">  </w:t>
       </w:r>
@@ -2415,7 +2438,6 @@
         <w:pStyle w:val="Ttulo1"/>
       </w:pPr>
       <w:r>
-        <w:lastRenderedPageBreak/>
         <w:t>SUPPLEMENTARY I</w:t>
       </w:r>
       <w:r>
@@ -2554,7 +2576,6 @@
         </w:rPr>
       </w:pPr>
       <w:r>
-        <w:lastRenderedPageBreak/>
         <w:t>SUPPLEMENTARY I</w:t>
       </w:r>
       <w:r>
@@ -2729,7 +2750,6 @@
         <w:t xml:space="preserve">. </w:t>
       </w:r>
     </w:p>
-    <w:permStart w:id="969371863" w:edGrp="everyone"/>
     <w:p>
       <w:pPr>
         <w:pStyle w:val="Comment-Grader"/>
@@ -2750,16 +2770,28 @@
           <w15:appearance w15:val="hidden"/>
           <w:text/>
         </w:sdtPr>
+        <w:sdtEndPr/>
         <w:sdtContent>
           <w:r>
             <w:rPr>
               <w:lang w:val="en-US"/>
             </w:rPr>
-            <w:t xml:space="preserve">    </w:t>
+            <w:t xml:space="preserve"> </w:t>
+          </w:r>
+          <w:r>
+            <w:rPr>
+              <w:lang w:val="en-US"/>
+            </w:rPr>
+            <w:t>X</w:t>
+          </w:r>
+          <w:r>
+            <w:rPr>
+              <w:lang w:val="en-US"/>
+            </w:rPr>
+            <w:t xml:space="preserve">   </w:t>
           </w:r>
         </w:sdtContent>
       </w:sdt>
-      <w:permEnd w:id="969371863"/>
       <w:r>
         <w:rPr>
           <w:lang w:val="en-US"/>
@@ -2834,7 +2866,6 @@
         <w:t xml:space="preserve"> </w:t>
       </w:r>
     </w:p>
-    <w:permStart w:id="693064756" w:edGrp="everyone"/>
     <w:p>
       <w:pPr>
         <w:pStyle w:val="Comment-Grader"/>
@@ -2849,13 +2880,19 @@
           <w15:appearance w15:val="hidden"/>
           <w:text/>
         </w:sdtPr>
+        <w:sdtEndPr/>
         <w:sdtContent>
           <w:r>
-            <w:t xml:space="preserve">    </w:t>
+            <w:t xml:space="preserve">  </w:t>
+          </w:r>
+          <w:r>
+            <w:t>X</w:t>
+          </w:r>
+          <w:r>
+            <w:t xml:space="preserve">  </w:t>
           </w:r>
         </w:sdtContent>
       </w:sdt>
-      <w:permEnd w:id="693064756"/>
       <w:r>
         <w:t xml:space="preserve">   </w:t>
       </w:r>
@@ -2865,7 +2902,6 @@
         <w:pStyle w:val="Ttulo1"/>
       </w:pPr>
       <w:r>
-        <w:lastRenderedPageBreak/>
         <w:t>SUPPLEMENTARY I</w:t>
       </w:r>
       <w:r>
@@ -2944,7 +2980,6 @@
         <w:t xml:space="preserve">. </w:t>
       </w:r>
     </w:p>
-    <w:permStart w:id="907674408" w:edGrp="everyone"/>
     <w:p>
       <w:pPr>
         <w:pStyle w:val="Comment-Grader"/>
@@ -2959,13 +2994,13 @@
           <w15:appearance w15:val="hidden"/>
           <w:text/>
         </w:sdtPr>
+        <w:sdtEndPr/>
         <w:sdtContent>
           <w:r>
             <w:t xml:space="preserve">    </w:t>
           </w:r>
         </w:sdtContent>
       </w:sdt>
-      <w:permEnd w:id="907674408"/>
       <w:r>
         <w:t xml:space="preserve">   </w:t>
       </w:r>
@@ -3009,7 +3044,6 @@
         <w:t xml:space="preserve">. </w:t>
       </w:r>
     </w:p>
-    <w:permStart w:id="1041122519" w:edGrp="everyone"/>
     <w:p>
       <w:pPr>
         <w:pStyle w:val="Comment-Grader"/>
@@ -3024,13 +3058,13 @@
           <w15:appearance w15:val="hidden"/>
           <w:text/>
         </w:sdtPr>
+        <w:sdtEndPr/>
         <w:sdtContent>
           <w:r>
             <w:t xml:space="preserve">    </w:t>
           </w:r>
         </w:sdtContent>
       </w:sdt>
-      <w:permEnd w:id="1041122519"/>
       <w:r>
         <w:t xml:space="preserve">   </w:t>
       </w:r>
@@ -3091,7 +3125,6 @@
         <w:t xml:space="preserve"> </w:t>
       </w:r>
     </w:p>
-    <w:permStart w:id="1706774679" w:edGrp="everyone"/>
     <w:p>
       <w:pPr>
         <w:pStyle w:val="Comment-Grader"/>
@@ -3106,13 +3139,13 @@
           <w15:appearance w15:val="hidden"/>
           <w:text/>
         </w:sdtPr>
+        <w:sdtEndPr/>
         <w:sdtContent>
           <w:r>
             <w:t xml:space="preserve">    </w:t>
           </w:r>
         </w:sdtContent>
       </w:sdt>
-      <w:permEnd w:id="1706774679"/>
       <w:r>
         <w:t xml:space="preserve">    </w:t>
       </w:r>
@@ -3159,7 +3192,6 @@
         <w:t xml:space="preserve">. </w:t>
       </w:r>
     </w:p>
-    <w:permStart w:id="1213296232" w:edGrp="everyone"/>
     <w:p>
       <w:pPr>
         <w:pStyle w:val="Comment-Grader"/>
@@ -3174,13 +3206,13 @@
           <w15:appearance w15:val="hidden"/>
           <w:text/>
         </w:sdtPr>
+        <w:sdtEndPr/>
         <w:sdtContent>
           <w:r>
             <w:t xml:space="preserve">    </w:t>
           </w:r>
         </w:sdtContent>
       </w:sdt>
-      <w:permEnd w:id="1213296232"/>
       <w:r>
         <w:t xml:space="preserve">    </w:t>
       </w:r>
@@ -3243,7 +3275,6 @@
         <w:t xml:space="preserve"> </w:t>
       </w:r>
     </w:p>
-    <w:permStart w:id="1335822965" w:edGrp="everyone"/>
     <w:p>
       <w:pPr>
         <w:pStyle w:val="Comment-Grader"/>
@@ -3257,13 +3288,13 @@
           </w:placeholder>
           <w:text/>
         </w:sdtPr>
+        <w:sdtEndPr/>
         <w:sdtContent>
           <w:r>
             <w:t xml:space="preserve">    </w:t>
           </w:r>
         </w:sdtContent>
       </w:sdt>
-      <w:permEnd w:id="1335822965"/>
       <w:r>
         <w:t xml:space="preserve">   </w:t>
       </w:r>
@@ -3273,7 +3304,6 @@
         <w:pStyle w:val="Ttulo1"/>
       </w:pPr>
       <w:r>
-        <w:lastRenderedPageBreak/>
         <w:t>SUPPLEMENTARY I</w:t>
       </w:r>
       <w:r>
@@ -3359,7 +3389,6 @@
         <w:t xml:space="preserve"> </w:t>
       </w:r>
     </w:p>
-    <w:permStart w:id="2020559059" w:edGrp="everyone"/>
     <w:p>
       <w:pPr>
         <w:pStyle w:val="Comment-Grader"/>
@@ -3374,13 +3403,13 @@
           <w15:appearance w15:val="hidden"/>
           <w:text/>
         </w:sdtPr>
+        <w:sdtEndPr/>
         <w:sdtContent>
           <w:r>
             <w:t xml:space="preserve">    </w:t>
           </w:r>
         </w:sdtContent>
       </w:sdt>
-      <w:permEnd w:id="2020559059"/>
       <w:r>
         <w:t xml:space="preserve">  </w:t>
       </w:r>
@@ -3404,7 +3433,6 @@
         <w:t xml:space="preserve">. </w:t>
       </w:r>
     </w:p>
-    <w:permStart w:id="1465457504" w:edGrp="everyone"/>
     <w:p>
       <w:pPr>
         <w:pStyle w:val="Comment-Grader"/>
@@ -3419,13 +3447,13 @@
           <w15:appearance w15:val="hidden"/>
           <w:text/>
         </w:sdtPr>
+        <w:sdtEndPr/>
         <w:sdtContent>
           <w:r>
             <w:t xml:space="preserve">    </w:t>
           </w:r>
         </w:sdtContent>
       </w:sdt>
-      <w:permEnd w:id="1465457504"/>
       <w:r>
         <w:t xml:space="preserve">   </w:t>
       </w:r>
@@ -3448,7 +3476,6 @@
         <w:pStyle w:val="Ttulo1"/>
       </w:pPr>
       <w:r>
-        <w:lastRenderedPageBreak/>
         <w:t>SUPPLEMENTARY II</w:t>
       </w:r>
       <w:r>
@@ -3544,7 +3571,6 @@
         <w:t xml:space="preserve">. </w:t>
       </w:r>
     </w:p>
-    <w:permStart w:id="122899937" w:edGrp="everyone"/>
     <w:p>
       <w:pPr>
         <w:pStyle w:val="Comment-Grader"/>
@@ -3559,6 +3585,7 @@
           <w15:appearance w15:val="hidden"/>
           <w:text/>
         </w:sdtPr>
+        <w:sdtEndPr/>
         <w:sdtContent>
           <w:r>
             <w:t xml:space="preserve"> </w:t>
@@ -3571,7 +3598,6 @@
           </w:r>
         </w:sdtContent>
       </w:sdt>
-      <w:permEnd w:id="122899937"/>
     </w:p>
     <w:p>
       <w:pPr>
@@ -3584,7 +3610,6 @@
         <w:t xml:space="preserve">. </w:t>
       </w:r>
     </w:p>
-    <w:permStart w:id="1353130504" w:edGrp="everyone"/>
     <w:p>
       <w:pPr>
         <w:pStyle w:val="Comment-Grader"/>
@@ -3599,6 +3624,7 @@
           <w15:appearance w15:val="hidden"/>
           <w:text/>
         </w:sdtPr>
+        <w:sdtEndPr/>
         <w:sdtContent>
           <w:r>
             <w:t xml:space="preserve"> </w:t>
@@ -3614,7 +3640,6 @@
           </w:r>
         </w:sdtContent>
       </w:sdt>
-      <w:permEnd w:id="1353130504"/>
     </w:p>
     <w:p/>
     <w:p/>
@@ -3640,7 +3665,6 @@
         </w:rPr>
       </w:pPr>
       <w:r>
-        <w:lastRenderedPageBreak/>
         <w:t>SUPPLEMENTARY II</w:t>
       </w:r>
       <w:r>
@@ -3720,7 +3744,6 @@
         <w:t>the students’ responsibility to find the appropriate service; no implicit or explicit liabilities shall be covered by the University of Seville or their individual affiliates if the students hire pay-per-use services!  The students are strongly advised to ensure that the service they choose is free of charge.</w:t>
       </w:r>
     </w:p>
-    <w:permStart w:id="1524918791" w:edGrp="everyone"/>
     <w:p>
       <w:pPr>
         <w:pStyle w:val="Comment-Grader"/>
@@ -3741,16 +3764,28 @@
           <w15:appearance w15:val="hidden"/>
           <w:text/>
         </w:sdtPr>
+        <w:sdtEndPr/>
         <w:sdtContent>
           <w:r>
             <w:rPr>
               <w:lang w:val="en-US"/>
             </w:rPr>
-            <w:t xml:space="preserve">    </w:t>
+            <w:t xml:space="preserve">  </w:t>
+          </w:r>
+          <w:r>
+            <w:rPr>
+              <w:lang w:val="en-US"/>
+            </w:rPr>
+            <w:t>X</w:t>
+          </w:r>
+          <w:r>
+            <w:rPr>
+              <w:lang w:val="en-US"/>
+            </w:rPr>
+            <w:t xml:space="preserve">  </w:t>
           </w:r>
         </w:sdtContent>
       </w:sdt>
-      <w:permEnd w:id="1524918791"/>
       <w:r>
         <w:rPr>
           <w:lang w:val="en-US"/>
@@ -3825,7 +3860,6 @@
         <w:t xml:space="preserve">. </w:t>
       </w:r>
     </w:p>
-    <w:permStart w:id="20847427" w:edGrp="everyone"/>
     <w:p>
       <w:pPr>
         <w:pStyle w:val="Comment-Grader"/>
@@ -3840,13 +3874,19 @@
           <w15:appearance w15:val="hidden"/>
           <w:text/>
         </w:sdtPr>
+        <w:sdtEndPr/>
         <w:sdtContent>
           <w:r>
-            <w:t xml:space="preserve">    </w:t>
+            <w:t xml:space="preserve">  </w:t>
+          </w:r>
+          <w:r>
+            <w:t>X</w:t>
+          </w:r>
+          <w:r>
+            <w:t xml:space="preserve">  </w:t>
           </w:r>
         </w:sdtContent>
       </w:sdt>
-      <w:permEnd w:id="20847427"/>
       <w:r>
         <w:t xml:space="preserve">   </w:t>
       </w:r>
@@ -3862,7 +3902,6 @@
         <w:t xml:space="preserve">. </w:t>
       </w:r>
     </w:p>
-    <w:permStart w:id="1765168272" w:edGrp="everyone"/>
     <w:p>
       <w:pPr>
         <w:pStyle w:val="Comment-Grader"/>
@@ -3880,16 +3919,34 @@
           <w15:appearance w15:val="hidden"/>
           <w:text/>
         </w:sdtPr>
+        <w:sdtEndPr/>
         <w:sdtContent>
           <w:r>
             <w:rPr>
               <w:lang w:val="en-US"/>
             </w:rPr>
-            <w:t xml:space="preserve">    </w:t>
+            <w:t xml:space="preserve"> </w:t>
+          </w:r>
+          <w:r>
+            <w:rPr>
+              <w:lang w:val="en-US"/>
+            </w:rPr>
+            <w:t>X</w:t>
+          </w:r>
+          <w:r>
+            <w:rPr>
+              <w:lang w:val="en-US"/>
+            </w:rPr>
+            <w:t xml:space="preserve"> </w:t>
+          </w:r>
+          <w:r>
+            <w:rPr>
+              <w:lang w:val="en-US"/>
+            </w:rPr>
+            <w:t xml:space="preserve"> </w:t>
           </w:r>
         </w:sdtContent>
       </w:sdt>
-      <w:permEnd w:id="1765168272"/>
       <w:r>
         <w:rPr>
           <w:lang w:val="en-US"/>
@@ -3902,7 +3959,6 @@
         <w:pStyle w:val="Ttulo1"/>
       </w:pPr>
       <w:r>
-        <w:lastRenderedPageBreak/>
         <w:t>SUPPLEMENTARY II</w:t>
       </w:r>
       <w:r>
@@ -4001,7 +4057,6 @@
         <w:t xml:space="preserve">. </w:t>
       </w:r>
     </w:p>
-    <w:permStart w:id="1872234218" w:edGrp="everyone"/>
     <w:p>
       <w:pPr>
         <w:pStyle w:val="Comment-Grader"/>
@@ -4015,13 +4070,13 @@
           </w:placeholder>
           <w:text/>
         </w:sdtPr>
+        <w:sdtEndPr/>
         <w:sdtContent>
           <w:r>
             <w:t xml:space="preserve">    </w:t>
           </w:r>
         </w:sdtContent>
       </w:sdt>
-      <w:permEnd w:id="1872234218"/>
       <w:r>
         <w:t xml:space="preserve">   </w:t>
       </w:r>
@@ -4074,7 +4129,6 @@
         <w:t xml:space="preserve">. </w:t>
       </w:r>
     </w:p>
-    <w:permStart w:id="1729655514" w:edGrp="everyone"/>
     <w:p>
       <w:pPr>
         <w:pStyle w:val="Comment-Grader"/>
@@ -4088,13 +4142,13 @@
           </w:placeholder>
           <w:text/>
         </w:sdtPr>
+        <w:sdtEndPr/>
         <w:sdtContent>
           <w:r>
             <w:t xml:space="preserve">    </w:t>
           </w:r>
         </w:sdtContent>
       </w:sdt>
-      <w:permEnd w:id="1729655514"/>
       <w:r>
         <w:t xml:space="preserve">   </w:t>
       </w:r>
@@ -4150,7 +4204,6 @@
         <w:t xml:space="preserve">. </w:t>
       </w:r>
     </w:p>
-    <w:permStart w:id="268261008" w:edGrp="everyone"/>
     <w:p>
       <w:pPr>
         <w:pStyle w:val="Comment-Grader"/>
@@ -4165,13 +4218,13 @@
           <w15:appearance w15:val="hidden"/>
           <w:text/>
         </w:sdtPr>
+        <w:sdtEndPr/>
         <w:sdtContent>
           <w:r>
             <w:t xml:space="preserve">    </w:t>
           </w:r>
         </w:sdtContent>
       </w:sdt>
-      <w:permEnd w:id="268261008"/>
       <w:r>
         <w:t xml:space="preserve">    </w:t>
       </w:r>
@@ -4187,7 +4240,6 @@
         <w:t xml:space="preserve">. </w:t>
       </w:r>
     </w:p>
-    <w:permStart w:id="1057034605" w:edGrp="everyone"/>
     <w:p>
       <w:pPr>
         <w:pStyle w:val="Comment-Grader"/>
@@ -4207,6 +4259,7 @@
           </w:placeholder>
           <w:text/>
         </w:sdtPr>
+        <w:sdtEndPr/>
         <w:sdtContent>
           <w:r>
             <w:rPr>
@@ -4216,7 +4269,6 @@
           </w:r>
         </w:sdtContent>
       </w:sdt>
-      <w:permEnd w:id="1057034605"/>
       <w:r>
         <w:rPr>
           <w:lang w:val="en-US"/>
@@ -4239,7 +4291,6 @@
         <w:pStyle w:val="Ttulo1"/>
       </w:pPr>
       <w:r>
-        <w:lastRenderedPageBreak/>
         <w:t>SUPPLEMENTARY II</w:t>
       </w:r>
       <w:r>
@@ -4331,7 +4382,6 @@
         <w:t xml:space="preserve">. </w:t>
       </w:r>
     </w:p>
-    <w:permStart w:id="1476480654" w:edGrp="everyone"/>
     <w:p>
       <w:pPr>
         <w:pStyle w:val="Comment-Grader"/>
@@ -4346,13 +4396,13 @@
           <w15:appearance w15:val="hidden"/>
           <w:text/>
         </w:sdtPr>
+        <w:sdtEndPr/>
         <w:sdtContent>
           <w:r>
             <w:t xml:space="preserve">    </w:t>
           </w:r>
         </w:sdtContent>
       </w:sdt>
-      <w:permEnd w:id="1476480654"/>
       <w:r>
         <w:t xml:space="preserve">  </w:t>
       </w:r>
@@ -4376,7 +4426,6 @@
         <w:t xml:space="preserve">. </w:t>
       </w:r>
     </w:p>
-    <w:permStart w:id="95320382" w:edGrp="everyone"/>
     <w:p>
       <w:pPr>
         <w:pStyle w:val="Comment-Grader"/>
@@ -4390,13 +4439,13 @@
           </w:placeholder>
           <w:text/>
         </w:sdtPr>
+        <w:sdtEndPr/>
         <w:sdtContent>
           <w:r>
             <w:t xml:space="preserve">    </w:t>
           </w:r>
         </w:sdtContent>
       </w:sdt>
-      <w:permEnd w:id="95320382"/>
       <w:r>
         <w:t xml:space="preserve">   </w:t>
       </w:r>
@@ -4412,7 +4461,6 @@
         <w:t xml:space="preserve">. </w:t>
       </w:r>
     </w:p>
-    <w:permStart w:id="1440089446" w:edGrp="everyone"/>
     <w:p>
       <w:pPr>
         <w:pStyle w:val="Comment-Grader"/>
@@ -4426,13 +4474,13 @@
           </w:placeholder>
           <w:text/>
         </w:sdtPr>
+        <w:sdtEndPr/>
         <w:sdtContent>
           <w:r>
             <w:t xml:space="preserve">    </w:t>
           </w:r>
         </w:sdtContent>
       </w:sdt>
-      <w:permEnd w:id="1440089446"/>
       <w:r>
         <w:t xml:space="preserve">   </w:t>
       </w:r>
@@ -7464,11 +7512,13 @@
     <w:rsid w:val="001B7228"/>
     <w:rsid w:val="00250265"/>
     <w:rsid w:val="002C1814"/>
+    <w:rsid w:val="002C4B67"/>
     <w:rsid w:val="00354637"/>
     <w:rsid w:val="00362E40"/>
     <w:rsid w:val="00367932"/>
     <w:rsid w:val="003936CA"/>
     <w:rsid w:val="003B0252"/>
+    <w:rsid w:val="004461D8"/>
     <w:rsid w:val="004D7778"/>
     <w:rsid w:val="00532E78"/>
     <w:rsid w:val="005351FA"/>

</xml_diff>

<commit_message>
feat(reports): informe de análisis actualizado y cambios menores
Referencia a: #11
</commit_message>
<xml_diff>
--- a/reports/Student #3/03 - Requirements - Student #3.docx
+++ b/reports/Student #3/03 - Requirements - Student #3.docx
@@ -220,7 +220,7 @@
                     <w:rFonts w:asciiTheme="majorHAnsi" w:hAnsiTheme="majorHAnsi" w:cstheme="majorHAnsi"/>
                     <w:lang w:val="pt-PT"/>
                   </w:rPr>
-                  <w:t xml:space="preserve">https://github.com/PDJ6975/Acme-ANS-D02-25.2.0  </w:t>
+                  <w:t xml:space="preserve">https://github.com/PDJ6975/Acme-ANS-D03-25.3.0  </w:t>
                 </w:r>
               </w:sdtContent>
             </w:sdt>
@@ -467,8 +467,17 @@
                     <w:rFonts w:asciiTheme="majorHAnsi" w:hAnsiTheme="majorHAnsi" w:cstheme="majorHAnsi"/>
                     <w:lang w:val="es-ES"/>
                   </w:rPr>
-                  <w:t xml:space="preserve"> Manager, Analista, Desarrollador, Tester</w:t>
+                  <w:t xml:space="preserve"> Analista, Desarrollador, </w:t>
                 </w:r>
+                <w:proofErr w:type="spellStart"/>
+                <w:r>
+                  <w:rPr>
+                    <w:rFonts w:asciiTheme="majorHAnsi" w:hAnsiTheme="majorHAnsi" w:cstheme="majorHAnsi"/>
+                    <w:lang w:val="es-ES"/>
+                  </w:rPr>
+                  <w:t>Tester</w:t>
+                </w:r>
+                <w:proofErr w:type="spellEnd"/>
                 <w:r>
                   <w:rPr>
                     <w:rFonts w:asciiTheme="majorHAnsi" w:hAnsiTheme="majorHAnsi" w:cstheme="majorHAnsi"/>
@@ -551,7 +560,31 @@
                   <w:rPr>
                     <w:rFonts w:asciiTheme="majorHAnsi" w:hAnsiTheme="majorHAnsi" w:cstheme="majorHAnsi"/>
                   </w:rPr>
-                  <w:t>03/10/2025</w:t>
+                  <w:t>0</w:t>
+                </w:r>
+                <w:r>
+                  <w:rPr>
+                    <w:rFonts w:asciiTheme="majorHAnsi" w:hAnsiTheme="majorHAnsi" w:cstheme="majorHAnsi"/>
+                  </w:rPr>
+                  <w:t>4</w:t>
+                </w:r>
+                <w:r>
+                  <w:rPr>
+                    <w:rFonts w:asciiTheme="majorHAnsi" w:hAnsiTheme="majorHAnsi" w:cstheme="majorHAnsi"/>
+                  </w:rPr>
+                  <w:t>/1</w:t>
+                </w:r>
+                <w:r>
+                  <w:rPr>
+                    <w:rFonts w:asciiTheme="majorHAnsi" w:hAnsiTheme="majorHAnsi" w:cstheme="majorHAnsi"/>
+                  </w:rPr>
+                  <w:t>8</w:t>
+                </w:r>
+                <w:r>
+                  <w:rPr>
+                    <w:rFonts w:asciiTheme="majorHAnsi" w:hAnsiTheme="majorHAnsi" w:cstheme="majorHAnsi"/>
+                  </w:rPr>
+                  <w:t>/2025</w:t>
                 </w:r>
                 <w:r>
                   <w:rPr>
@@ -3015,7 +3048,13 @@
         </w:sdtPr>
         <w:sdtContent>
           <w:r>
-            <w:t xml:space="preserve">    </w:t>
+            <w:t xml:space="preserve">  </w:t>
+          </w:r>
+          <w:r>
+            <w:t>X</w:t>
+          </w:r>
+          <w:r>
+            <w:t xml:space="preserve">  </w:t>
           </w:r>
         </w:sdtContent>
       </w:sdt>
@@ -3080,7 +3119,13 @@
         </w:sdtPr>
         <w:sdtContent>
           <w:r>
-            <w:t xml:space="preserve">    </w:t>
+            <w:t xml:space="preserve">  </w:t>
+          </w:r>
+          <w:r>
+            <w:t>X</w:t>
+          </w:r>
+          <w:r>
+            <w:t xml:space="preserve">  </w:t>
           </w:r>
         </w:sdtContent>
       </w:sdt>
@@ -3162,7 +3207,13 @@
         </w:sdtPr>
         <w:sdtContent>
           <w:r>
-            <w:t xml:space="preserve">    </w:t>
+            <w:t xml:space="preserve">  </w:t>
+          </w:r>
+          <w:r>
+            <w:t>X</w:t>
+          </w:r>
+          <w:r>
+            <w:t xml:space="preserve">  </w:t>
           </w:r>
         </w:sdtContent>
       </w:sdt>
@@ -3230,7 +3281,13 @@
         </w:sdtPr>
         <w:sdtContent>
           <w:r>
-            <w:t xml:space="preserve">    </w:t>
+            <w:t xml:space="preserve">  </w:t>
+          </w:r>
+          <w:r>
+            <w:t>X</w:t>
+          </w:r>
+          <w:r>
+            <w:t xml:space="preserve">  </w:t>
           </w:r>
         </w:sdtContent>
       </w:sdt>
@@ -3313,7 +3370,13 @@
         </w:sdtPr>
         <w:sdtContent>
           <w:r>
-            <w:t xml:space="preserve">    </w:t>
+            <w:t xml:space="preserve">  </w:t>
+          </w:r>
+          <w:r>
+            <w:t xml:space="preserve">X </w:t>
+          </w:r>
+          <w:r>
+            <w:t xml:space="preserve">  </w:t>
           </w:r>
         </w:sdtContent>
       </w:sdt>
@@ -4098,7 +4161,13 @@
         </w:sdtPr>
         <w:sdtContent>
           <w:r>
-            <w:t xml:space="preserve">    </w:t>
+            <w:t xml:space="preserve">  </w:t>
+          </w:r>
+          <w:r>
+            <w:t xml:space="preserve">X </w:t>
+          </w:r>
+          <w:r>
+            <w:t xml:space="preserve">  </w:t>
           </w:r>
         </w:sdtContent>
       </w:sdt>
@@ -4171,7 +4240,13 @@
         </w:sdtPr>
         <w:sdtContent>
           <w:r>
-            <w:t xml:space="preserve">    </w:t>
+            <w:t xml:space="preserve"> </w:t>
+          </w:r>
+          <w:r>
+            <w:t xml:space="preserve"> X</w:t>
+          </w:r>
+          <w:r>
+            <w:t xml:space="preserve">   </w:t>
           </w:r>
         </w:sdtContent>
       </w:sdt>
@@ -4248,7 +4323,13 @@
         </w:sdtPr>
         <w:sdtContent>
           <w:r>
-            <w:t xml:space="preserve">    </w:t>
+            <w:t xml:space="preserve">  </w:t>
+          </w:r>
+          <w:r>
+            <w:t>X</w:t>
+          </w:r>
+          <w:r>
+            <w:t xml:space="preserve">  </w:t>
           </w:r>
         </w:sdtContent>
       </w:sdt>
@@ -4293,7 +4374,19 @@
             <w:rPr>
               <w:lang w:val="en-US"/>
             </w:rPr>
-            <w:t xml:space="preserve">    </w:t>
+            <w:t xml:space="preserve">  </w:t>
+          </w:r>
+          <w:r>
+            <w:rPr>
+              <w:lang w:val="en-US"/>
+            </w:rPr>
+            <w:t xml:space="preserve">X </w:t>
+          </w:r>
+          <w:r>
+            <w:rPr>
+              <w:lang w:val="en-US"/>
+            </w:rPr>
+            <w:t xml:space="preserve">  </w:t>
           </w:r>
         </w:sdtContent>
       </w:sdt>
@@ -7539,6 +7632,7 @@
     <w:rsidRoot w:val="004D7778"/>
     <w:rsid w:val="0001386A"/>
     <w:rsid w:val="00061CE8"/>
+    <w:rsid w:val="000708E0"/>
     <w:rsid w:val="00085423"/>
     <w:rsid w:val="001221F0"/>
     <w:rsid w:val="00134895"/>
@@ -7561,6 +7655,7 @@
     <w:rsid w:val="008D6165"/>
     <w:rsid w:val="00953D97"/>
     <w:rsid w:val="009D5AF9"/>
+    <w:rsid w:val="009D7BE1"/>
     <w:rsid w:val="00A222AC"/>
     <w:rsid w:val="00BA1063"/>
     <w:rsid w:val="00BE6430"/>
@@ -7601,7 +7696,7 @@
   <w:themeFontLang w:val="es-ES" w:eastAsia="ja-JP" w:bidi="ar-SA"/>
   <w:clrSchemeMapping w:bg1="light1" w:t1="dark1" w:bg2="light2" w:t2="dark2" w:accent1="accent1" w:accent2="accent2" w:accent3="accent3" w:accent4="accent4" w:accent5="accent5" w:accent6="accent6" w:hyperlink="hyperlink" w:followedHyperlink="followedHyperlink"/>
   <w:decimalSymbol w:val=","/>
-  <w:listSeparator w:val=","/>
+  <w:listSeparator w:val=";"/>
   <w15:chartTrackingRefBased/>
 </w:settings>
 </file>

</xml_diff>

<commit_message>
feat(reports): añadido informe de testing estudiante tres
Referencia a: #4
</commit_message>
<xml_diff>
--- a/reports/Student #3/03 - Requirements - Student #3.docx
+++ b/reports/Student #3/03 - Requirements - Student #3.docx
@@ -213,14 +213,14 @@
                     <w:rFonts w:asciiTheme="majorHAnsi" w:hAnsiTheme="majorHAnsi" w:cstheme="majorHAnsi"/>
                     <w:lang w:val="pt-PT"/>
                   </w:rPr>
-                  <w:t xml:space="preserve"> </w:t>
+                  <w:t xml:space="preserve"> https://github.com/PDJ6975/Acme-ANS-D04-25.5.0</w:t>
                 </w:r>
                 <w:r>
                   <w:rPr>
                     <w:rFonts w:asciiTheme="majorHAnsi" w:hAnsiTheme="majorHAnsi" w:cstheme="majorHAnsi"/>
                     <w:lang w:val="pt-PT"/>
                   </w:rPr>
-                  <w:t xml:space="preserve">https://github.com/PDJ6975/Acme-ANS-D03-25.3.0  </w:t>
+                  <w:t xml:space="preserve"> </w:t>
                 </w:r>
               </w:sdtContent>
             </w:sdt>
@@ -251,7 +251,7 @@
                 <w:rFonts w:asciiTheme="majorHAnsi" w:hAnsiTheme="majorHAnsi" w:cstheme="majorBidi"/>
                 <w:b/>
                 <w:bCs/>
-                <w:lang w:val="es-ES"/>
+                <w:lang w:val="en-US"/>
               </w:rPr>
             </w:pPr>
             <w:r>
@@ -272,7 +272,7 @@
             <w:r>
               <w:rPr>
                 <w:rFonts w:asciiTheme="majorHAnsi" w:hAnsiTheme="majorHAnsi" w:cstheme="majorBidi"/>
-                <w:lang w:val="es-ES"/>
+                <w:lang w:val="en-US"/>
               </w:rPr>
               <w:t xml:space="preserve"> </w:t>
             </w:r>
@@ -280,7 +280,7 @@
               <w:sdtPr>
                 <w:rPr>
                   <w:rFonts w:asciiTheme="majorHAnsi" w:hAnsiTheme="majorHAnsi" w:cstheme="majorBidi"/>
-                  <w:lang w:val="es-ES"/>
+                  <w:lang w:val="en-US"/>
                 </w:rPr>
                 <w:tag w:val="ID2"/>
                 <w:id w:val="-1276937016"/>
@@ -294,7 +294,7 @@
                 <w:r>
                   <w:rPr>
                     <w:rFonts w:asciiTheme="majorHAnsi" w:hAnsiTheme="majorHAnsi" w:cstheme="majorBidi"/>
-                    <w:lang w:val="es-ES"/>
+                    <w:lang w:val="en-US"/>
                   </w:rPr>
                   <w:t>80**5*8**</w:t>
                 </w:r>
@@ -336,7 +336,7 @@
               <w:sdtPr>
                 <w:rPr>
                   <w:rFonts w:asciiTheme="majorHAnsi" w:hAnsiTheme="majorHAnsi" w:cstheme="majorHAnsi"/>
-                  <w:lang w:val="es-ES"/>
+                  <w:lang w:val="en-US"/>
                 </w:rPr>
                 <w:tag w:val="UVUS02"/>
                 <w:id w:val="1381354132"/>
@@ -350,7 +350,7 @@
                 <w:r>
                   <w:rPr>
                     <w:rFonts w:asciiTheme="majorHAnsi" w:hAnsiTheme="majorHAnsi" w:cstheme="majorHAnsi"/>
-                    <w:lang w:val="es-ES"/>
+                    <w:lang w:val="en-US"/>
                   </w:rPr>
                   <w:t xml:space="preserve"> PDJ6975 </w:t>
                 </w:r>
@@ -467,17 +467,8 @@
                     <w:rFonts w:asciiTheme="majorHAnsi" w:hAnsiTheme="majorHAnsi" w:cstheme="majorHAnsi"/>
                     <w:lang w:val="es-ES"/>
                   </w:rPr>
-                  <w:t xml:space="preserve"> Analista, Desarrollador, </w:t>
+                  <w:t xml:space="preserve"> Analista, Desarrollador, Tester</w:t>
                 </w:r>
-                <w:proofErr w:type="spellStart"/>
-                <w:r>
-                  <w:rPr>
-                    <w:rFonts w:asciiTheme="majorHAnsi" w:hAnsiTheme="majorHAnsi" w:cstheme="majorHAnsi"/>
-                    <w:lang w:val="es-ES"/>
-                  </w:rPr>
-                  <w:t>Tester</w:t>
-                </w:r>
-                <w:proofErr w:type="spellEnd"/>
                 <w:r>
                   <w:rPr>
                     <w:rFonts w:asciiTheme="majorHAnsi" w:hAnsiTheme="majorHAnsi" w:cstheme="majorHAnsi"/>
@@ -566,19 +557,19 @@
                   <w:rPr>
                     <w:rFonts w:asciiTheme="majorHAnsi" w:hAnsiTheme="majorHAnsi" w:cstheme="majorHAnsi"/>
                   </w:rPr>
-                  <w:t>4</w:t>
+                  <w:t>5</w:t>
                 </w:r>
                 <w:r>
                   <w:rPr>
                     <w:rFonts w:asciiTheme="majorHAnsi" w:hAnsiTheme="majorHAnsi" w:cstheme="majorHAnsi"/>
                   </w:rPr>
-                  <w:t>/1</w:t>
+                  <w:t>/</w:t>
                 </w:r>
                 <w:r>
                   <w:rPr>
                     <w:rFonts w:asciiTheme="majorHAnsi" w:hAnsiTheme="majorHAnsi" w:cstheme="majorHAnsi"/>
                   </w:rPr>
-                  <w:t>8</w:t>
+                  <w:t>23</w:t>
                 </w:r>
                 <w:r>
                   <w:rPr>
@@ -2275,7 +2266,13 @@
         </w:sdtPr>
         <w:sdtContent>
           <w:r>
-            <w:t xml:space="preserve">    </w:t>
+            <w:t xml:space="preserve">  </w:t>
+          </w:r>
+          <w:r>
+            <w:t>X</w:t>
+          </w:r>
+          <w:r>
+            <w:t xml:space="preserve">  </w:t>
           </w:r>
         </w:sdtContent>
       </w:sdt>
@@ -2360,7 +2357,13 @@
         </w:sdtPr>
         <w:sdtContent>
           <w:r>
-            <w:t xml:space="preserve">    </w:t>
+            <w:t xml:space="preserve">  </w:t>
+          </w:r>
+          <w:r>
+            <w:t>X</w:t>
+          </w:r>
+          <w:r>
+            <w:t xml:space="preserve">  </w:t>
           </w:r>
         </w:sdtContent>
       </w:sdt>
@@ -2414,7 +2417,13 @@
         </w:sdtPr>
         <w:sdtContent>
           <w:r>
-            <w:t xml:space="preserve">    </w:t>
+            <w:t xml:space="preserve">  </w:t>
+          </w:r>
+          <w:r>
+            <w:t>X</w:t>
+          </w:r>
+          <w:r>
+            <w:t xml:space="preserve">  </w:t>
           </w:r>
         </w:sdtContent>
       </w:sdt>
@@ -2450,7 +2459,13 @@
         </w:sdtPr>
         <w:sdtContent>
           <w:r>
-            <w:t xml:space="preserve">    </w:t>
+            <w:t xml:space="preserve">  </w:t>
+          </w:r>
+          <w:r>
+            <w:t>X</w:t>
+          </w:r>
+          <w:r>
+            <w:t xml:space="preserve">  </w:t>
           </w:r>
         </w:sdtContent>
       </w:sdt>
@@ -3493,7 +3508,13 @@
         </w:sdtPr>
         <w:sdtContent>
           <w:r>
-            <w:t xml:space="preserve">    </w:t>
+            <w:t xml:space="preserve">  </w:t>
+          </w:r>
+          <w:r>
+            <w:t>X</w:t>
+          </w:r>
+          <w:r>
+            <w:t xml:space="preserve">  </w:t>
           </w:r>
         </w:sdtContent>
       </w:sdt>
@@ -3538,7 +3559,13 @@
         </w:sdtPr>
         <w:sdtContent>
           <w:r>
-            <w:t xml:space="preserve">    </w:t>
+            <w:t xml:space="preserve"> </w:t>
+          </w:r>
+          <w:r>
+            <w:t>X</w:t>
+          </w:r>
+          <w:r>
+            <w:t xml:space="preserve">   </w:t>
           </w:r>
         </w:sdtContent>
       </w:sdt>
@@ -4522,7 +4549,16 @@
         </w:sdtPr>
         <w:sdtContent>
           <w:r>
-            <w:t xml:space="preserve">    </w:t>
+            <w:t xml:space="preserve">  </w:t>
+          </w:r>
+          <w:r>
+            <w:t>X</w:t>
+          </w:r>
+          <w:r>
+            <w:t xml:space="preserve"> </w:t>
+          </w:r>
+          <w:r>
+            <w:t xml:space="preserve">  </w:t>
           </w:r>
         </w:sdtContent>
       </w:sdt>
@@ -4566,7 +4602,16 @@
         </w:sdtPr>
         <w:sdtContent>
           <w:r>
-            <w:t xml:space="preserve">    </w:t>
+            <w:t xml:space="preserve">  </w:t>
+          </w:r>
+          <w:r>
+            <w:t>X</w:t>
+          </w:r>
+          <w:r>
+            <w:t xml:space="preserve"> </w:t>
+          </w:r>
+          <w:r>
+            <w:t xml:space="preserve">  </w:t>
           </w:r>
         </w:sdtContent>
       </w:sdt>
@@ -4602,7 +4647,16 @@
         </w:sdtPr>
         <w:sdtContent>
           <w:r>
-            <w:t xml:space="preserve">    </w:t>
+            <w:t xml:space="preserve">  </w:t>
+          </w:r>
+          <w:r>
+            <w:t>X</w:t>
+          </w:r>
+          <w:r>
+            <w:t xml:space="preserve"> </w:t>
+          </w:r>
+          <w:r>
+            <w:t xml:space="preserve">  </w:t>
           </w:r>
         </w:sdtContent>
       </w:sdt>
@@ -7634,6 +7688,7 @@
     <w:rsid w:val="00061CE8"/>
     <w:rsid w:val="000708E0"/>
     <w:rsid w:val="00085423"/>
+    <w:rsid w:val="000C5756"/>
     <w:rsid w:val="001221F0"/>
     <w:rsid w:val="00134895"/>
     <w:rsid w:val="001942D6"/>
@@ -7645,6 +7700,7 @@
     <w:rsid w:val="00367932"/>
     <w:rsid w:val="003936CA"/>
     <w:rsid w:val="003B0252"/>
+    <w:rsid w:val="004059A5"/>
     <w:rsid w:val="004D7778"/>
     <w:rsid w:val="00532E78"/>
     <w:rsid w:val="005351FA"/>

</xml_diff>